<commit_message>
Kulang Ug Fix sa Time Out sa Insert Sa DB
</commit_message>
<xml_diff>
--- a/Caseres_Debug/VOID MAIN-CHAPTER 3-Compiled.docx
+++ b/Caseres_Debug/VOID MAIN-CHAPTER 3-Compiled.docx
@@ -13,84 +13,103 @@
           <w:szCs w:val="24"/>
         </w:rPr>
       </w:pPr>
+      <w:r>
+        <w:rPr>
+          <w:rFonts w:ascii="Bookman Old Style" w:hAnsi="Bookman Old Style"/>
+          <w:b/>
+          <w:sz w:val="24"/>
+          <w:szCs w:val="24"/>
+        </w:rPr>
+        <w:t>CHAPTER 3</w:t>
+      </w:r>
+    </w:p>
+    <w:p>
+      <w:pPr>
+        <w:spacing w:line="480" w:lineRule="auto"/>
+        <w:jc w:val="center"/>
+        <w:rPr>
+          <w:rFonts w:ascii="Bookman Old Style" w:hAnsi="Bookman Old Style"/>
+          <w:b/>
+          <w:sz w:val="24"/>
+          <w:szCs w:val="24"/>
+        </w:rPr>
+      </w:pPr>
+      <w:r>
+        <w:rPr>
+          <w:rFonts w:ascii="Bookman Old Style" w:hAnsi="Bookman Old Style"/>
+          <w:b/>
+          <w:sz w:val="24"/>
+          <w:szCs w:val="24"/>
+        </w:rPr>
+        <w:t>Research Methodology</w:t>
+      </w:r>
+    </w:p>
+    <w:p>
+      <w:pPr>
+        <w:spacing w:line="480" w:lineRule="auto"/>
+        <w:jc w:val="both"/>
+        <w:rPr>
+          <w:rFonts w:ascii="Bookman Old Style" w:hAnsi="Bookman Old Style"/>
+          <w:sz w:val="24"/>
+          <w:szCs w:val="24"/>
+        </w:rPr>
+      </w:pPr>
+    </w:p>
+    <w:p>
+      <w:pPr>
+        <w:spacing w:line="480" w:lineRule="auto"/>
+        <w:jc w:val="both"/>
+        <w:rPr>
+          <w:rFonts w:ascii="Bookman Old Style" w:hAnsi="Bookman Old Style"/>
+          <w:i/>
+          <w:sz w:val="24"/>
+          <w:szCs w:val="24"/>
+          <w:highlight w:val="yellow"/>
+        </w:rPr>
+      </w:pPr>
+      <w:r>
+        <w:rPr>
+          <w:rFonts w:ascii="Bookman Old Style" w:hAnsi="Bookman Old Style"/>
+          <w:i/>
+          <w:sz w:val="24"/>
+          <w:szCs w:val="24"/>
+          <w:highlight w:val="yellow"/>
+        </w:rPr>
+        <w:t>3.1 Research Design</w:t>
+      </w:r>
+    </w:p>
+    <w:p>
+      <w:pPr>
+        <w:spacing w:line="480" w:lineRule="auto"/>
+        <w:ind w:firstLine="720"/>
+        <w:jc w:val="both"/>
+        <w:rPr>
+          <w:rFonts w:ascii="Bookman Old Style" w:hAnsi="Bookman Old Style"/>
+          <w:sz w:val="24"/>
+          <w:szCs w:val="24"/>
+        </w:rPr>
+      </w:pPr>
       <w:bookmarkStart w:id="0" w:name="_GoBack"/>
       <w:bookmarkEnd w:id="0"/>
       <w:r>
         <w:rPr>
           <w:rFonts w:ascii="Bookman Old Style" w:hAnsi="Bookman Old Style"/>
-          <w:b/>
-          <w:sz w:val="24"/>
-          <w:szCs w:val="24"/>
-        </w:rPr>
-        <w:t>CHAPTER 3</w:t>
-      </w:r>
-    </w:p>
-    <w:p>
-      <w:pPr>
-        <w:spacing w:line="480" w:lineRule="auto"/>
-        <w:jc w:val="center"/>
-        <w:rPr>
-          <w:rFonts w:ascii="Bookman Old Style" w:hAnsi="Bookman Old Style"/>
-          <w:b/>
-          <w:sz w:val="24"/>
-          <w:szCs w:val="24"/>
-        </w:rPr>
-      </w:pPr>
-      <w:r>
-        <w:rPr>
-          <w:rFonts w:ascii="Bookman Old Style" w:hAnsi="Bookman Old Style"/>
-          <w:b/>
-          <w:sz w:val="24"/>
-          <w:szCs w:val="24"/>
-        </w:rPr>
-        <w:t>Research Methodology</w:t>
-      </w:r>
-    </w:p>
-    <w:p>
-      <w:pPr>
-        <w:spacing w:line="480" w:lineRule="auto"/>
-        <w:jc w:val="both"/>
-        <w:rPr>
-          <w:rFonts w:ascii="Bookman Old Style" w:hAnsi="Bookman Old Style"/>
-          <w:sz w:val="24"/>
-          <w:szCs w:val="24"/>
-        </w:rPr>
-      </w:pPr>
-    </w:p>
-    <w:p>
-      <w:pPr>
-        <w:spacing w:line="480" w:lineRule="auto"/>
-        <w:jc w:val="both"/>
-        <w:rPr>
-          <w:rFonts w:ascii="Bookman Old Style" w:hAnsi="Bookman Old Style"/>
-          <w:i/>
           <w:sz w:val="24"/>
           <w:szCs w:val="24"/>
           <w:highlight w:val="yellow"/>
         </w:rPr>
-      </w:pPr>
-      <w:r>
-        <w:rPr>
-          <w:rFonts w:ascii="Bookman Old Style" w:hAnsi="Bookman Old Style"/>
-          <w:i/>
+        <w:t xml:space="preserve"> </w:t>
+      </w:r>
+      <w:r>
+        <w:rPr>
+          <w:rFonts w:ascii="Bookman Old Style" w:hAnsi="Bookman Old Style"/>
           <w:sz w:val="24"/>
           <w:szCs w:val="24"/>
           <w:highlight w:val="yellow"/>
         </w:rPr>
-        <w:t>3.1 Research Design</w:t>
-      </w:r>
-    </w:p>
-    <w:p>
-      <w:pPr>
-        <w:spacing w:line="480" w:lineRule="auto"/>
-        <w:ind w:firstLine="720"/>
-        <w:jc w:val="both"/>
-        <w:rPr>
-          <w:rFonts w:ascii="Bookman Old Style" w:hAnsi="Bookman Old Style"/>
-          <w:sz w:val="24"/>
-          <w:szCs w:val="24"/>
-        </w:rPr>
-      </w:pPr>
+        <w:t>“</w:t>
+      </w:r>
+      <w:proofErr w:type="spellStart"/>
       <w:r>
         <w:rPr>
           <w:rFonts w:ascii="Bookman Old Style" w:hAnsi="Bookman Old Style"/>
@@ -98,6 +117,34 @@
           <w:szCs w:val="24"/>
           <w:highlight w:val="yellow"/>
         </w:rPr>
+        <w:t>Hellow</w:t>
+      </w:r>
+      <w:proofErr w:type="spellEnd"/>
+      <w:r>
+        <w:rPr>
+          <w:rFonts w:ascii="Bookman Old Style" w:hAnsi="Bookman Old Style"/>
+          <w:sz w:val="24"/>
+          <w:szCs w:val="24"/>
+          <w:highlight w:val="yellow"/>
+        </w:rPr>
+        <w:t>”</w:t>
+      </w:r>
+      <w:r>
+        <w:rPr>
+          <w:rFonts w:ascii="Bookman Old Style" w:hAnsi="Bookman Old Style"/>
+          <w:sz w:val="24"/>
+          <w:szCs w:val="24"/>
+          <w:highlight w:val="yellow"/>
+        </w:rPr>
+        <w:t xml:space="preserve"> </w:t>
+      </w:r>
+      <w:r>
+        <w:rPr>
+          <w:rFonts w:ascii="Bookman Old Style" w:hAnsi="Bookman Old Style"/>
+          <w:sz w:val="24"/>
+          <w:szCs w:val="24"/>
+          <w:highlight w:val="yellow"/>
+        </w:rPr>
         <w:t>In</w:t>
       </w:r>
       <w:r>
@@ -107,9 +154,8 @@
           <w:szCs w:val="24"/>
           <w:highlight w:val="yellow"/>
         </w:rPr>
-        <w:t xml:space="preserve"> </w:t>
-      </w:r>
-      <w:proofErr w:type="gramStart"/>
+        <w:t xml:space="preserve"> In’</w:t>
+      </w:r>
       <w:r>
         <w:rPr>
           <w:rFonts w:ascii="Bookman Old Style" w:hAnsi="Bookman Old Style"/>
@@ -117,7 +163,7 @@
           <w:szCs w:val="24"/>
           <w:highlight w:val="yellow"/>
         </w:rPr>
-        <w:t>In’</w:t>
+        <w:t xml:space="preserve">s </w:t>
       </w:r>
       <w:r>
         <w:rPr>
@@ -126,18 +172,8 @@
           <w:szCs w:val="24"/>
           <w:highlight w:val="yellow"/>
         </w:rPr>
-        <w:t xml:space="preserve">s </w:t>
-      </w:r>
-      <w:r>
-        <w:rPr>
-          <w:rFonts w:ascii="Bookman Old Style" w:hAnsi="Bookman Old Style"/>
-          <w:sz w:val="24"/>
-          <w:szCs w:val="24"/>
-          <w:highlight w:val="yellow"/>
-        </w:rPr>
         <w:t xml:space="preserve"> order</w:t>
       </w:r>
-      <w:proofErr w:type="gramEnd"/>
       <w:r>
         <w:rPr>
           <w:rFonts w:ascii="Bookman Old Style" w:hAnsi="Bookman Old Style"/>
@@ -24203,7 +24239,7 @@
 </file>
 
 <file path=customXml/itemProps1.xml><?xml version="1.0" encoding="utf-8"?>
-<ds:datastoreItem xmlns:ds="http://schemas.openxmlformats.org/officeDocument/2006/customXml" ds:itemID="{0EBC83E4-94BE-4F59-B053-FC7222BACD6F}">
+<ds:datastoreItem xmlns:ds="http://schemas.openxmlformats.org/officeDocument/2006/customXml" ds:itemID="{C41ACB0A-B86B-4DBF-B7DE-EB05EB7C18EC}">
   <ds:schemaRefs>
     <ds:schemaRef ds:uri="http://schemas.openxmlformats.org/officeDocument/2006/bibliography"/>
   </ds:schemaRefs>

</xml_diff>